<commit_message>
ADD POSTER FOR PROGECT
</commit_message>
<xml_diff>
--- a/Documnts/ספר פרויקט 1.02.docx
+++ b/Documnts/ספר פרויקט 1.02.docx
@@ -68,6 +68,7 @@
         </w:rPr>
         <w:t>B</w:t>
       </w:r>
+      <w:proofErr w:type="spellStart"/>
       <w:r>
         <w:rPr>
           <w:rFonts w:asciiTheme="minorHAnsi" w:hAnsiTheme="minorHAnsi" w:cs="David"/>
@@ -79,6 +80,7 @@
         </w:rPr>
         <w:t>itcoin</w:t>
       </w:r>
+      <w:proofErr w:type="spellEnd"/>
     </w:p>
     <w:p>
       <w:pPr>
@@ -114,64 +116,104 @@
         </w:rPr>
         <w:t>הביטקוין הוצג לעולם בשנת 2009 ע"י</w:t>
       </w:r>
-      <w:hyperlink r:id="rId8" w:history="1">
-        <w:r>
-          <w:rPr>
-            <w:rStyle w:val="Hyperlink"/>
-            <w:rFonts w:cs="David" w:hint="cs"/>
-            <w:color w:val="000000"/>
-            <w:rtl/>
-          </w:rPr>
-          <w:t xml:space="preserve"> </w:t>
-        </w:r>
-        <w:r>
-          <w:rPr>
-            <w:rStyle w:val="Hyperlink"/>
-            <w:rFonts w:cs="David" w:hint="cs"/>
-            <w:color w:val="1155CC"/>
-          </w:rPr>
-          <w:t>Satoshi Nakamoto</w:t>
-        </w:r>
-      </w:hyperlink>
-      <w:r>
-        <w:rPr>
+      <w:r>
+        <w:rPr>
+          <w:rStyle w:val="Hyperlink"/>
+          <w:rFonts w:cs="David"/>
+          <w:color w:val="000000"/>
+        </w:rPr>
+        <w:fldChar w:fldCharType="begin"/>
+      </w:r>
+      <w:r>
+        <w:rPr>
+          <w:rStyle w:val="Hyperlink"/>
+          <w:rFonts w:cs="David"/>
+          <w:color w:val="000000"/>
+        </w:rPr>
+        <w:instrText xml:space="preserve"> HYPERLINK "https://en.wikipedia.org/wiki/Satoshi_Nakamoto" </w:instrText>
+      </w:r>
+      <w:r>
+        <w:rPr>
+          <w:rStyle w:val="Hyperlink"/>
+          <w:rFonts w:cs="David"/>
+          <w:color w:val="000000"/>
+        </w:rPr>
+        <w:fldChar w:fldCharType="separate"/>
+      </w:r>
+      <w:r>
+        <w:rPr>
+          <w:rStyle w:val="Hyperlink"/>
           <w:rFonts w:cs="David" w:hint="cs"/>
           <w:color w:val="000000"/>
           <w:rtl/>
         </w:rPr>
-        <w:t xml:space="preserve"> כתוכנת </w:t>
+        <w:t xml:space="preserve"> </w:t>
+      </w:r>
+      <w:r>
+        <w:rPr>
+          <w:rStyle w:val="Hyperlink"/>
+          <w:rFonts w:cs="David" w:hint="cs"/>
+          <w:color w:val="1155CC"/>
+        </w:rPr>
+        <w:t xml:space="preserve">Satoshi </w:t>
+      </w:r>
+      <w:proofErr w:type="spellStart"/>
+      <w:r>
+        <w:rPr>
+          <w:rStyle w:val="Hyperlink"/>
+          <w:rFonts w:cs="David" w:hint="cs"/>
+          <w:color w:val="1155CC"/>
+        </w:rPr>
+        <w:t>Nakamoto</w:t>
+      </w:r>
+      <w:proofErr w:type="spellEnd"/>
+      <w:r>
+        <w:rPr>
+          <w:rStyle w:val="Hyperlink"/>
+          <w:rFonts w:cs="David"/>
+          <w:color w:val="1155CC"/>
+        </w:rPr>
+        <w:fldChar w:fldCharType="end"/>
       </w:r>
       <w:r>
         <w:rPr>
           <w:rFonts w:cs="David" w:hint="cs"/>
           <w:color w:val="000000"/>
-        </w:rPr>
-        <w:t>open source</w:t>
+          <w:rtl/>
+        </w:rPr>
+        <w:t xml:space="preserve"> כתוכנת </w:t>
       </w:r>
       <w:r>
         <w:rPr>
           <w:rFonts w:cs="David" w:hint="cs"/>
           <w:color w:val="000000"/>
-          <w:rtl/>
-        </w:rPr>
-        <w:t>.</w:t>
-      </w:r>
-    </w:p>
-    <w:p>
-      <w:pPr>
-        <w:pStyle w:val="NormalWeb"/>
-        <w:bidi/>
-        <w:spacing w:before="0" w:beforeAutospacing="0" w:after="0" w:afterAutospacing="0"/>
-        <w:rPr>
-          <w:rtl/>
-        </w:rPr>
-      </w:pPr>
+        </w:rPr>
+        <w:t>open source</w:t>
+      </w:r>
       <w:r>
         <w:rPr>
           <w:rFonts w:cs="David" w:hint="cs"/>
           <w:color w:val="000000"/>
           <w:rtl/>
         </w:rPr>
+        <w:t>.</w:t>
+      </w:r>
+    </w:p>
+    <w:p>
+      <w:pPr>
+        <w:pStyle w:val="NormalWeb"/>
+        <w:bidi/>
+        <w:spacing w:before="0" w:beforeAutospacing="0" w:after="0" w:afterAutospacing="0"/>
+        <w:rPr>
+          <w:rtl/>
+        </w:rPr>
+      </w:pPr>
+      <w:r>
+        <w:rPr>
+          <w:rFonts w:cs="David" w:hint="cs"/>
+          <w:color w:val="000000"/>
+          <w:rtl/>
+        </w:rPr>
         <w:t xml:space="preserve">הביטקוין הוא למעשה כסף אלקטרוני מבוזר, כלומר ערכו לא נקבע לפי ערך סחורה או לפי קביעה של גוף מרכזי אחד, אלא לפי הסכמה בין רשת המשתמשים. </w:t>
       </w:r>
     </w:p>
@@ -233,6 +275,7 @@
         </w:rPr>
         <w:t xml:space="preserve">ציבורי הנקרא </w:t>
       </w:r>
+      <w:proofErr w:type="spellStart"/>
       <w:r>
         <w:rPr>
           <w:rFonts w:cs="David"/>
@@ -240,6 +283,7 @@
         </w:rPr>
         <w:t>BlockChain</w:t>
       </w:r>
+      <w:proofErr w:type="spellEnd"/>
       <w:r>
         <w:rPr>
           <w:rFonts w:cs="David" w:hint="cs"/>
@@ -522,6 +566,7 @@
         </w:rPr>
         <w:t xml:space="preserve">תחזוקת ה </w:t>
       </w:r>
+      <w:proofErr w:type="spellStart"/>
       <w:r>
         <w:rPr>
           <w:rFonts w:cs="David" w:hint="cs"/>
@@ -534,7 +579,15 @@
           <w:rFonts w:cs="David"/>
           <w:color w:val="000000"/>
         </w:rPr>
-        <w:t xml:space="preserve">lockChain- </w:t>
+        <w:t>lockChain</w:t>
+      </w:r>
+      <w:proofErr w:type="spellEnd"/>
+      <w:r>
+        <w:rPr>
+          <w:rFonts w:cs="David"/>
+          <w:color w:val="000000"/>
+        </w:rPr>
+        <w:t xml:space="preserve">- </w:t>
       </w:r>
       <w:r>
         <w:rPr>
@@ -661,6 +714,7 @@
         </w:rPr>
         <w:t xml:space="preserve"> </w:t>
       </w:r>
+      <w:proofErr w:type="spellStart"/>
       <w:r>
         <w:rPr>
           <w:rFonts w:cs="David" w:hint="cs"/>
@@ -675,6 +729,7 @@
         </w:rPr>
         <w:t>lockChain</w:t>
       </w:r>
+      <w:proofErr w:type="spellEnd"/>
       <w:r>
         <w:rPr>
           <w:rFonts w:cs="David" w:hint="cs"/>
@@ -1487,8 +1542,9 @@
           <w:szCs w:val="24"/>
           <w:u w:val="single"/>
         </w:rPr>
-        <w:t>Block C</w:t>
-      </w:r>
+        <w:t xml:space="preserve">Block </w:t>
+      </w:r>
+      <w:proofErr w:type="gramStart"/>
       <w:r>
         <w:rPr>
           <w:rFonts w:ascii="David" w:hAnsi="David" w:cs="David"/>
@@ -1496,6 +1552,15 @@
           <w:szCs w:val="24"/>
           <w:u w:val="single"/>
         </w:rPr>
+        <w:t>C</w:t>
+      </w:r>
+      <w:r>
+        <w:rPr>
+          <w:rFonts w:ascii="David" w:hAnsi="David" w:cs="David"/>
+          <w:sz w:val="24"/>
+          <w:szCs w:val="24"/>
+          <w:u w:val="single"/>
+        </w:rPr>
         <w:t>hain</w:t>
       </w:r>
       <w:r>
@@ -1526,7 +1591,18 @@
           <w:rtl/>
           <w:lang w:val="de-DE"/>
         </w:rPr>
-        <w:t xml:space="preserve">מבנה נתונים המזכיר </w:t>
+        <w:t>מבנה</w:t>
+      </w:r>
+      <w:proofErr w:type="gramEnd"/>
+      <w:r>
+        <w:rPr>
+          <w:rFonts w:ascii="David" w:hAnsi="David" w:cs="David"/>
+          <w:sz w:val="24"/>
+          <w:szCs w:val="24"/>
+          <w:rtl/>
+          <w:lang w:val="de-DE"/>
+        </w:rPr>
+        <w:t xml:space="preserve"> נתונים המזכיר </w:t>
       </w:r>
       <w:r>
         <w:rPr>
@@ -2008,7 +2084,7 @@
                     </pic:cNvPicPr>
                   </pic:nvPicPr>
                   <pic:blipFill>
-                    <a:blip r:embed="rId9" cstate="print">
+                    <a:blip r:embed="rId8" cstate="print">
                       <a:extLst>
                         <a:ext uri="{28A0092B-C50C-407E-A947-70E740481C1C}">
                           <a14:useLocalDpi xmlns:a14="http://schemas.microsoft.com/office/drawing/2010/main" val="0"/>
@@ -2258,6 +2334,7 @@
         </w:rPr>
         <w:t xml:space="preserve">eer to </w:t>
       </w:r>
+      <w:proofErr w:type="gramStart"/>
       <w:r>
         <w:rPr>
           <w:rFonts w:ascii="David" w:hAnsi="David" w:cs="David"/>
@@ -2282,7 +2359,18 @@
           <w:rtl/>
           <w:lang w:val="de-DE"/>
         </w:rPr>
-        <w:t xml:space="preserve">, כלומר כל </w:t>
+        <w:t>,</w:t>
+      </w:r>
+      <w:proofErr w:type="gramEnd"/>
+      <w:r>
+        <w:rPr>
+          <w:rFonts w:ascii="David" w:hAnsi="David" w:cs="David"/>
+          <w:sz w:val="24"/>
+          <w:szCs w:val="24"/>
+          <w:rtl/>
+          <w:lang w:val="de-DE"/>
+        </w:rPr>
+        <w:t xml:space="preserve"> כלומר כל </w:t>
       </w:r>
       <w:r>
         <w:rPr>
@@ -2689,7 +2777,18 @@
           <w:rtl/>
           <w:lang w:val="de-DE"/>
         </w:rPr>
-        <w:t xml:space="preserve"> (לא בהכרח מספר שלם)</w:t>
+        <w:t xml:space="preserve"> (לא בהכרח מספר שלם</w:t>
+      </w:r>
+      <w:proofErr w:type="gramStart"/>
+      <w:r>
+        <w:rPr>
+          <w:rFonts w:ascii="David" w:hAnsi="David" w:cs="David" w:hint="cs"/>
+          <w:sz w:val="24"/>
+          <w:szCs w:val="24"/>
+          <w:rtl/>
+          <w:lang w:val="de-DE"/>
+        </w:rPr>
+        <w:t>)</w:t>
       </w:r>
       <w:r>
         <w:rPr>
@@ -2709,7 +2808,18 @@
           <w:rtl/>
           <w:lang w:val="de-DE"/>
         </w:rPr>
-        <w:t xml:space="preserve"> ואת הנמען אליו הוא רוצה להעביר את המטבעות</w:t>
+        <w:t xml:space="preserve"> ואת</w:t>
+      </w:r>
+      <w:proofErr w:type="gramEnd"/>
+      <w:r>
+        <w:rPr>
+          <w:rFonts w:ascii="David" w:hAnsi="David" w:cs="David"/>
+          <w:sz w:val="24"/>
+          <w:szCs w:val="24"/>
+          <w:rtl/>
+          <w:lang w:val="de-DE"/>
+        </w:rPr>
+        <w:t xml:space="preserve"> הנמען אליו הוא רוצה להעביר את המטבעות</w:t>
       </w:r>
       <w:r>
         <w:rPr>
@@ -2969,6 +3079,7 @@
         </w:rPr>
         <w:t xml:space="preserve"> חדש עליו לוודא את נכונות ה</w:t>
       </w:r>
+      <w:proofErr w:type="gramStart"/>
       <w:r>
         <w:rPr>
           <w:rFonts w:ascii="David" w:hAnsi="David" w:cs="David" w:hint="cs"/>
@@ -2997,6 +3108,7 @@
         </w:rPr>
         <w:t>Block</w:t>
       </w:r>
+      <w:proofErr w:type="gramEnd"/>
       <w:r>
         <w:rPr>
           <w:rFonts w:ascii="David" w:hAnsi="David" w:cs="David"/>
@@ -3800,6 +3912,7 @@
         </w:rPr>
         <w:t>B</w:t>
       </w:r>
+      <w:proofErr w:type="spellStart"/>
       <w:r>
         <w:rPr>
           <w:rFonts w:asciiTheme="minorHAnsi" w:hAnsiTheme="minorHAnsi" w:cs="David"/>
@@ -3808,6 +3921,7 @@
         </w:rPr>
         <w:t>itcoin</w:t>
       </w:r>
+      <w:proofErr w:type="spellEnd"/>
       <w:r>
         <w:rPr>
           <w:rFonts w:ascii="David" w:hAnsi="David" w:cs="David"/>
@@ -3877,6 +3991,7 @@
         </w:rPr>
         <w:t>B</w:t>
       </w:r>
+      <w:proofErr w:type="spellStart"/>
       <w:r>
         <w:rPr>
           <w:rFonts w:asciiTheme="minorHAnsi" w:hAnsiTheme="minorHAnsi" w:cs="David"/>
@@ -3885,6 +4000,7 @@
         </w:rPr>
         <w:t>itcoin</w:t>
       </w:r>
+      <w:proofErr w:type="spellEnd"/>
       <w:r>
         <w:rPr>
           <w:rFonts w:ascii="David" w:hAnsi="David" w:cs="David"/>
@@ -8282,7 +8398,7 @@
                                       </pic:cNvPicPr>
                                     </pic:nvPicPr>
                                     <pic:blipFill>
-                                      <a:blip r:embed="rId10">
+                                      <a:blip r:embed="rId9">
                                         <a:extLst>
                                           <a:ext uri="{28A0092B-C50C-407E-A947-70E740481C1C}">
                                             <a14:useLocalDpi xmlns:a14="http://schemas.microsoft.com/office/drawing/2010/main" val="0"/>
@@ -8316,7 +8432,7 @@
                                       </pic:cNvPicPr>
                                     </pic:nvPicPr>
                                     <pic:blipFill>
-                                      <a:blip r:embed="rId11">
+                                      <a:blip r:embed="rId10">
                                         <a:extLst>
                                           <a:ext uri="{28A0092B-C50C-407E-A947-70E740481C1C}">
                                             <a14:useLocalDpi xmlns:a14="http://schemas.microsoft.com/office/drawing/2010/main" val="0"/>
@@ -8351,7 +8467,7 @@
                                     </pic:cNvPicPr>
                                   </pic:nvPicPr>
                                   <pic:blipFill>
-                                    <a:blip r:embed="rId12" cstate="print">
+                                    <a:blip r:embed="rId11" cstate="print">
                                       <a:extLst>
                                         <a:ext uri="{28A0092B-C50C-407E-A947-70E740481C1C}">
                                           <a14:useLocalDpi xmlns:a14="http://schemas.microsoft.com/office/drawing/2010/main" val="0"/>
@@ -8385,7 +8501,7 @@
                                     </pic:cNvPicPr>
                                   </pic:nvPicPr>
                                   <pic:blipFill>
-                                    <a:blip r:embed="rId13">
+                                    <a:blip r:embed="rId12">
                                       <a:extLst>
                                         <a:ext uri="{28A0092B-C50C-407E-A947-70E740481C1C}">
                                           <a14:useLocalDpi xmlns:a14="http://schemas.microsoft.com/office/drawing/2010/main" val="0"/>
@@ -8420,7 +8536,7 @@
                                   </pic:cNvPicPr>
                                 </pic:nvPicPr>
                                 <pic:blipFill>
-                                  <a:blip r:embed="rId14" cstate="print">
+                                  <a:blip r:embed="rId13" cstate="print">
                                     <a:extLst>
                                       <a:ext uri="{28A0092B-C50C-407E-A947-70E740481C1C}">
                                         <a14:useLocalDpi xmlns:a14="http://schemas.microsoft.com/office/drawing/2010/main" val="0"/>
@@ -8454,7 +8570,7 @@
                                   </pic:cNvPicPr>
                                 </pic:nvPicPr>
                                 <pic:blipFill>
-                                  <a:blip r:embed="rId15">
+                                  <a:blip r:embed="rId14">
                                     <a:extLst>
                                       <a:ext uri="{28A0092B-C50C-407E-A947-70E740481C1C}">
                                         <a14:useLocalDpi xmlns:a14="http://schemas.microsoft.com/office/drawing/2010/main" val="0"/>
@@ -8488,7 +8604,7 @@
                                   </pic:cNvPicPr>
                                 </pic:nvPicPr>
                                 <pic:blipFill>
-                                  <a:blip r:embed="rId16" cstate="print">
+                                  <a:blip r:embed="rId15" cstate="print">
                                     <a:extLst>
                                       <a:ext uri="{28A0092B-C50C-407E-A947-70E740481C1C}">
                                         <a14:useLocalDpi xmlns:a14="http://schemas.microsoft.com/office/drawing/2010/main" val="0"/>
@@ -8523,7 +8639,7 @@
                                 </pic:cNvPicPr>
                               </pic:nvPicPr>
                               <pic:blipFill>
-                                <a:blip r:embed="rId17" cstate="print">
+                                <a:blip r:embed="rId16" cstate="print">
                                   <a:extLst>
                                     <a:ext uri="{28A0092B-C50C-407E-A947-70E740481C1C}">
                                       <a14:useLocalDpi xmlns:a14="http://schemas.microsoft.com/office/drawing/2010/main" val="0"/>
@@ -10361,6 +10477,7 @@
         </w:rPr>
         <w:t xml:space="preserve"> </w:t>
       </w:r>
+      <w:proofErr w:type="spellStart"/>
       <w:r>
         <w:rPr>
           <w:rFonts w:asciiTheme="minorHAnsi" w:hAnsiTheme="minorHAnsi" w:cs="David" w:hint="cs"/>
@@ -10377,6 +10494,7 @@
         </w:rPr>
         <w:t>rontEnd</w:t>
       </w:r>
+      <w:proofErr w:type="spellEnd"/>
       <w:r>
         <w:rPr>
           <w:rFonts w:asciiTheme="minorHAnsi" w:hAnsiTheme="minorHAnsi" w:cs="David" w:hint="cs"/>
@@ -10462,6 +10580,7 @@
         </w:rPr>
         <w:t xml:space="preserve">                     22.12.2019    - פיתוח </w:t>
       </w:r>
+      <w:proofErr w:type="spellStart"/>
       <w:r>
         <w:rPr>
           <w:rFonts w:asciiTheme="minorHAnsi" w:hAnsiTheme="minorHAnsi" w:cs="David" w:hint="cs"/>
@@ -10478,6 +10597,7 @@
         </w:rPr>
         <w:t>rontEnd</w:t>
       </w:r>
+      <w:proofErr w:type="spellEnd"/>
       <w:r>
         <w:rPr>
           <w:rFonts w:asciiTheme="minorHAnsi" w:hAnsiTheme="minorHAnsi" w:cs="David" w:hint="cs"/>
@@ -10655,6 +10775,7 @@
         </w:rPr>
         <w:t xml:space="preserve">סיום בניית </w:t>
       </w:r>
+      <w:proofErr w:type="spellStart"/>
       <w:r>
         <w:rPr>
           <w:rFonts w:asciiTheme="minorHAnsi" w:hAnsiTheme="minorHAnsi" w:cs="David" w:hint="cs"/>
@@ -10671,6 +10792,7 @@
         </w:rPr>
         <w:t>rontEnd</w:t>
       </w:r>
+      <w:proofErr w:type="spellEnd"/>
       <w:r>
         <w:rPr>
           <w:rFonts w:asciiTheme="minorHAnsi" w:hAnsiTheme="minorHAnsi" w:cs="David" w:hint="cs"/>
@@ -12110,6 +12232,7 @@
           <w:rtl/>
         </w:rPr>
       </w:pPr>
+      <w:proofErr w:type="spellStart"/>
       <w:r>
         <w:rPr>
           <w:rFonts w:asciiTheme="minorHAnsi" w:hAnsiTheme="minorHAnsi" w:cs="David" w:hint="cs"/>
@@ -12150,6 +12273,7 @@
         </w:rPr>
         <w:t>nd</w:t>
       </w:r>
+      <w:proofErr w:type="spellEnd"/>
       <w:r>
         <w:rPr>
           <w:rFonts w:asciiTheme="minorHAnsi" w:hAnsiTheme="minorHAnsi" w:cs="David" w:hint="cs"/>
@@ -12157,95 +12281,108 @@
           <w:szCs w:val="28"/>
           <w:rtl/>
         </w:rPr>
-        <w:t xml:space="preserve"> -  </w:t>
-      </w:r>
+        <w:t xml:space="preserve"> </w:t>
+      </w:r>
+      <w:proofErr w:type="gramStart"/>
       <w:r>
         <w:rPr>
           <w:rFonts w:asciiTheme="minorHAnsi" w:hAnsiTheme="minorHAnsi" w:cs="David" w:hint="cs"/>
           <w:sz w:val="28"/>
           <w:szCs w:val="28"/>
-        </w:rPr>
-        <w:t>HTML</w:t>
-      </w:r>
-      <w:r>
-        <w:rPr>
-          <w:rFonts w:asciiTheme="minorHAnsi" w:hAnsiTheme="minorHAnsi" w:cs="David"/>
+          <w:rtl/>
+        </w:rPr>
+        <w:t xml:space="preserve">-  </w:t>
+      </w:r>
+      <w:r>
+        <w:rPr>
+          <w:rFonts w:asciiTheme="minorHAnsi" w:hAnsiTheme="minorHAnsi" w:cs="David" w:hint="cs"/>
           <w:sz w:val="28"/>
           <w:szCs w:val="28"/>
         </w:rPr>
-        <w:t>5</w:t>
-      </w:r>
-      <w:r>
-        <w:rPr>
-          <w:rFonts w:asciiTheme="minorHAnsi" w:hAnsiTheme="minorHAnsi" w:cs="David" w:hint="cs"/>
+        <w:t>HTML</w:t>
+      </w:r>
+      <w:r>
+        <w:rPr>
+          <w:rFonts w:asciiTheme="minorHAnsi" w:hAnsiTheme="minorHAnsi" w:cs="David"/>
           <w:sz w:val="28"/>
           <w:szCs w:val="28"/>
-          <w:rtl/>
-        </w:rPr>
-        <w:t xml:space="preserve"> , </w:t>
-      </w:r>
+        </w:rPr>
+        <w:t>5</w:t>
+      </w:r>
+      <w:proofErr w:type="gramEnd"/>
       <w:r>
         <w:rPr>
           <w:rFonts w:asciiTheme="minorHAnsi" w:hAnsiTheme="minorHAnsi" w:cs="David" w:hint="cs"/>
           <w:sz w:val="28"/>
           <w:szCs w:val="28"/>
-        </w:rPr>
-        <w:t>CSS</w:t>
-      </w:r>
-      <w:r>
-        <w:rPr>
-          <w:rFonts w:asciiTheme="minorHAnsi" w:hAnsiTheme="minorHAnsi" w:cs="David"/>
+          <w:rtl/>
+        </w:rPr>
+        <w:t xml:space="preserve"> , </w:t>
+      </w:r>
+      <w:r>
+        <w:rPr>
+          <w:rFonts w:asciiTheme="minorHAnsi" w:hAnsiTheme="minorHAnsi" w:cs="David" w:hint="cs"/>
           <w:sz w:val="28"/>
           <w:szCs w:val="28"/>
         </w:rPr>
-        <w:t>3</w:t>
-      </w:r>
-      <w:r>
-        <w:rPr>
-          <w:rFonts w:asciiTheme="minorHAnsi" w:hAnsiTheme="minorHAnsi" w:cs="David" w:hint="cs"/>
+        <w:t>CSS</w:t>
+      </w:r>
+      <w:r>
+        <w:rPr>
+          <w:rFonts w:asciiTheme="minorHAnsi" w:hAnsiTheme="minorHAnsi" w:cs="David"/>
           <w:sz w:val="28"/>
           <w:szCs w:val="28"/>
-          <w:rtl/>
-        </w:rPr>
-        <w:t xml:space="preserve"> , </w:t>
+        </w:rPr>
+        <w:t>3</w:t>
       </w:r>
       <w:r>
         <w:rPr>
           <w:rFonts w:asciiTheme="minorHAnsi" w:hAnsiTheme="minorHAnsi" w:cs="David" w:hint="cs"/>
           <w:sz w:val="28"/>
           <w:szCs w:val="28"/>
-        </w:rPr>
-        <w:t>J</w:t>
-      </w:r>
-      <w:r>
-        <w:rPr>
-          <w:rFonts w:asciiTheme="minorHAnsi" w:hAnsiTheme="minorHAnsi" w:cs="David"/>
+          <w:rtl/>
+        </w:rPr>
+        <w:t xml:space="preserve"> , </w:t>
+      </w:r>
+      <w:r>
+        <w:rPr>
+          <w:rFonts w:asciiTheme="minorHAnsi" w:hAnsiTheme="minorHAnsi" w:cs="David" w:hint="cs"/>
           <w:sz w:val="28"/>
           <w:szCs w:val="28"/>
         </w:rPr>
-        <w:t>avaScript8</w:t>
-      </w:r>
-      <w:r>
-        <w:rPr>
-          <w:rFonts w:asciiTheme="minorHAnsi" w:hAnsiTheme="minorHAnsi" w:cs="David" w:hint="cs"/>
+        <w:t>J</w:t>
+      </w:r>
+      <w:r>
+        <w:rPr>
+          <w:rFonts w:asciiTheme="minorHAnsi" w:hAnsiTheme="minorHAnsi" w:cs="David"/>
           <w:sz w:val="28"/>
           <w:szCs w:val="28"/>
-          <w:rtl/>
-        </w:rPr>
-        <w:t>.</w:t>
-      </w:r>
-    </w:p>
-    <w:p>
-      <w:pPr>
-        <w:bidi/>
-        <w:contextualSpacing w:val="0"/>
-        <w:rPr>
-          <w:rFonts w:asciiTheme="minorHAnsi" w:hAnsiTheme="minorHAnsi" w:cs="David"/>
+        </w:rPr>
+        <w:t>avaScript8</w:t>
+      </w:r>
+      <w:r>
+        <w:rPr>
+          <w:rFonts w:asciiTheme="minorHAnsi" w:hAnsiTheme="minorHAnsi" w:cs="David" w:hint="cs"/>
           <w:sz w:val="28"/>
           <w:szCs w:val="28"/>
           <w:rtl/>
         </w:rPr>
-      </w:pPr>
+        <w:t>.</w:t>
+      </w:r>
+    </w:p>
+    <w:p>
+      <w:pPr>
+        <w:bidi/>
+        <w:contextualSpacing w:val="0"/>
+        <w:rPr>
+          <w:rFonts w:asciiTheme="minorHAnsi" w:hAnsiTheme="minorHAnsi" w:cs="David"/>
+          <w:sz w:val="28"/>
+          <w:szCs w:val="28"/>
+          <w:rtl/>
+        </w:rPr>
+      </w:pPr>
+      <w:proofErr w:type="spellStart"/>
+      <w:proofErr w:type="gramStart"/>
       <w:r>
         <w:rPr>
           <w:rFonts w:asciiTheme="minorHAnsi" w:hAnsiTheme="minorHAnsi" w:cs="David" w:hint="cs"/>
@@ -12266,6 +12403,7 @@
         </w:rPr>
         <w:t>ackEnd</w:t>
       </w:r>
+      <w:proofErr w:type="spellEnd"/>
       <w:r>
         <w:rPr>
           <w:rFonts w:asciiTheme="minorHAnsi" w:hAnsiTheme="minorHAnsi" w:cs="David" w:hint="cs"/>
@@ -12282,71 +12420,81 @@
           <w:szCs w:val="28"/>
           <w:rtl/>
         </w:rPr>
-        <w:t xml:space="preserve"> - </w:t>
-      </w:r>
+        <w:t xml:space="preserve"> -</w:t>
+      </w:r>
+      <w:proofErr w:type="gramEnd"/>
       <w:r>
         <w:rPr>
           <w:rFonts w:asciiTheme="minorHAnsi" w:hAnsiTheme="minorHAnsi" w:cs="David" w:hint="cs"/>
           <w:sz w:val="28"/>
           <w:szCs w:val="28"/>
-        </w:rPr>
-        <w:t>N</w:t>
-      </w:r>
-      <w:r>
-        <w:rPr>
-          <w:rFonts w:asciiTheme="minorHAnsi" w:hAnsiTheme="minorHAnsi" w:cs="David"/>
+          <w:rtl/>
+        </w:rPr>
+        <w:t xml:space="preserve"> </w:t>
+      </w:r>
+      <w:r>
+        <w:rPr>
+          <w:rFonts w:asciiTheme="minorHAnsi" w:hAnsiTheme="minorHAnsi" w:cs="David" w:hint="cs"/>
           <w:sz w:val="28"/>
           <w:szCs w:val="28"/>
         </w:rPr>
-        <w:t>ode.JS</w:t>
-      </w:r>
-      <w:r>
-        <w:rPr>
-          <w:rFonts w:asciiTheme="minorHAnsi" w:hAnsiTheme="minorHAnsi" w:cs="David" w:hint="cs"/>
+        <w:t>N</w:t>
+      </w:r>
+      <w:r>
+        <w:rPr>
+          <w:rFonts w:asciiTheme="minorHAnsi" w:hAnsiTheme="minorHAnsi" w:cs="David"/>
           <w:sz w:val="28"/>
           <w:szCs w:val="28"/>
-          <w:rtl/>
-        </w:rPr>
-        <w:t xml:space="preserve"> , </w:t>
+        </w:rPr>
+        <w:t>ode.JS</w:t>
       </w:r>
       <w:r>
         <w:rPr>
           <w:rFonts w:asciiTheme="minorHAnsi" w:hAnsiTheme="minorHAnsi" w:cs="David" w:hint="cs"/>
           <w:sz w:val="28"/>
           <w:szCs w:val="28"/>
-        </w:rPr>
-        <w:t>M</w:t>
-      </w:r>
-      <w:r>
-        <w:rPr>
-          <w:rFonts w:asciiTheme="minorHAnsi" w:hAnsiTheme="minorHAnsi" w:cs="David"/>
+          <w:rtl/>
+        </w:rPr>
+        <w:t xml:space="preserve"> , </w:t>
+      </w:r>
+      <w:r>
+        <w:rPr>
+          <w:rFonts w:asciiTheme="minorHAnsi" w:hAnsiTheme="minorHAnsi" w:cs="David" w:hint="cs"/>
           <w:sz w:val="28"/>
           <w:szCs w:val="28"/>
         </w:rPr>
-        <w:t>ySQL</w:t>
-      </w:r>
-      <w:r>
-        <w:rPr>
-          <w:rFonts w:asciiTheme="minorHAnsi" w:hAnsiTheme="minorHAnsi" w:cs="David" w:hint="cs"/>
+        <w:t>M</w:t>
+      </w:r>
+      <w:r>
+        <w:rPr>
+          <w:rFonts w:asciiTheme="minorHAnsi" w:hAnsiTheme="minorHAnsi" w:cs="David"/>
           <w:sz w:val="28"/>
           <w:szCs w:val="28"/>
-          <w:rtl/>
-        </w:rPr>
-        <w:t xml:space="preserve"> , </w:t>
-      </w:r>
-      <w:r>
-        <w:rPr>
-          <w:rFonts w:asciiTheme="minorHAnsi" w:hAnsiTheme="minorHAnsi" w:cs="David"/>
+        </w:rPr>
+        <w:t>ySQL</w:t>
+      </w:r>
+      <w:r>
+        <w:rPr>
+          <w:rFonts w:asciiTheme="minorHAnsi" w:hAnsiTheme="minorHAnsi" w:cs="David" w:hint="cs"/>
           <w:sz w:val="28"/>
           <w:szCs w:val="28"/>
-        </w:rPr>
-        <w:t>Java</w:t>
-      </w:r>
-      <w:r>
-        <w:rPr>
-          <w:rFonts w:asciiTheme="minorHAnsi" w:hAnsiTheme="minorHAnsi" w:cs="David" w:hint="cs"/>
+          <w:rtl/>
+        </w:rPr>
+        <w:t xml:space="preserve"> , </w:t>
+      </w:r>
+      <w:r>
+        <w:rPr>
+          <w:rFonts w:asciiTheme="minorHAnsi" w:hAnsiTheme="minorHAnsi" w:cs="David"/>
           <w:sz w:val="28"/>
           <w:szCs w:val="28"/>
+        </w:rPr>
+        <w:t>Java</w:t>
+      </w:r>
+      <w:r>
+        <w:rPr>
+          <w:rFonts w:asciiTheme="minorHAnsi" w:hAnsiTheme="minorHAnsi" w:cs="David" w:hint="cs"/>
+          <w:sz w:val="28"/>
+          <w:szCs w:val="28"/>
           <w:rtl/>
         </w:rPr>
         <w:t>.</w:t>
@@ -12355,7 +12503,6 @@
     <w:p>
       <w:pPr>
         <w:bidi/>
-        <w:ind w:left="3294" w:firstLine="306"/>
         <w:contextualSpacing w:val="0"/>
         <w:rPr>
           <w:rFonts w:asciiTheme="minorHAnsi" w:hAnsiTheme="minorHAnsi" w:cs="David"/>
@@ -12399,14 +12546,9 @@
           <w:rtl/>
         </w:rPr>
       </w:pPr>
-    </w:p>
-    <w:p>
-      <w:pPr>
-        <w:bidi/>
-        <w:ind w:left="3294" w:firstLine="306"/>
-        <w:contextualSpacing w:val="0"/>
-        <w:rPr>
-          <w:rFonts w:asciiTheme="minorHAnsi" w:hAnsiTheme="minorHAnsi" w:cs="David"/>
+      <w:r>
+        <w:rPr>
+          <w:rFonts w:asciiTheme="minorHAnsi" w:hAnsiTheme="minorHAnsi" w:cs="David" w:hint="cs"/>
           <w:b/>
           <w:bCs/>
           <w:sz w:val="28"/>
@@ -12414,10 +12556,16 @@
           <w:u w:val="single"/>
           <w:rtl/>
         </w:rPr>
-      </w:pPr>
-      <w:r>
-        <w:rPr>
-          <w:rFonts w:asciiTheme="minorHAnsi" w:hAnsiTheme="minorHAnsi" w:cs="David" w:hint="cs"/>
+        <w:t>תוכניות להמשך...</w:t>
+      </w:r>
+    </w:p>
+    <w:p>
+      <w:pPr>
+        <w:bidi/>
+        <w:ind w:left="3294" w:firstLine="306"/>
+        <w:contextualSpacing w:val="0"/>
+        <w:rPr>
+          <w:rFonts w:asciiTheme="minorHAnsi" w:hAnsiTheme="minorHAnsi" w:cs="David"/>
           <w:b/>
           <w:bCs/>
           <w:sz w:val="28"/>
@@ -12425,16 +12573,179 @@
           <w:u w:val="single"/>
           <w:rtl/>
         </w:rPr>
-        <w:t>תוכניות להמשך...</w:t>
-      </w:r>
-    </w:p>
-    <w:p>
-      <w:pPr>
-        <w:bidi/>
-        <w:ind w:left="3294" w:firstLine="306"/>
-        <w:contextualSpacing w:val="0"/>
-        <w:rPr>
-          <w:rFonts w:asciiTheme="minorHAnsi" w:hAnsiTheme="minorHAnsi" w:cs="David"/>
+      </w:pPr>
+    </w:p>
+    <w:p>
+      <w:pPr>
+        <w:pStyle w:val="ListParagraph"/>
+        <w:numPr>
+          <w:ilvl w:val="0"/>
+          <w:numId w:val="12"/>
+        </w:numPr>
+        <w:bidi/>
+        <w:contextualSpacing w:val="0"/>
+        <w:rPr>
+          <w:rFonts w:ascii="David" w:hAnsi="David" w:cs="David"/>
+          <w:sz w:val="28"/>
+          <w:szCs w:val="28"/>
+        </w:rPr>
+      </w:pPr>
+      <w:r>
+        <w:rPr>
+          <w:rFonts w:ascii="David" w:hAnsi="David" w:cs="David" w:hint="cs"/>
+          <w:sz w:val="28"/>
+          <w:szCs w:val="28"/>
+          <w:rtl/>
+        </w:rPr>
+        <w:t>הוספת תמיכה בהצגת ערך המטבעות לפי מטבע חוץ.</w:t>
+      </w:r>
+    </w:p>
+    <w:p>
+      <w:pPr>
+        <w:pStyle w:val="ListParagraph"/>
+        <w:numPr>
+          <w:ilvl w:val="0"/>
+          <w:numId w:val="12"/>
+        </w:numPr>
+        <w:bidi/>
+        <w:contextualSpacing w:val="0"/>
+        <w:rPr>
+          <w:rFonts w:ascii="David" w:hAnsi="David" w:cs="David"/>
+          <w:sz w:val="28"/>
+          <w:szCs w:val="28"/>
+        </w:rPr>
+      </w:pPr>
+      <w:r>
+        <w:rPr>
+          <w:rFonts w:ascii="David" w:hAnsi="David" w:cs="David" w:hint="cs"/>
+          <w:sz w:val="28"/>
+          <w:szCs w:val="28"/>
+          <w:rtl/>
+        </w:rPr>
+        <w:t xml:space="preserve">הוספת </w:t>
+      </w:r>
+      <w:r>
+        <w:rPr>
+          <w:rFonts w:ascii="David" w:hAnsi="David" w:cs="David" w:hint="cs"/>
+          <w:sz w:val="28"/>
+          <w:szCs w:val="28"/>
+        </w:rPr>
+        <w:t>API</w:t>
+      </w:r>
+      <w:r>
+        <w:rPr>
+          <w:rFonts w:ascii="David" w:hAnsi="David" w:cs="David" w:hint="cs"/>
+          <w:sz w:val="28"/>
+          <w:szCs w:val="28"/>
+          <w:rtl/>
+        </w:rPr>
+        <w:t xml:space="preserve"> לאתר המאפשר לארנקים דיגיטלים </w:t>
+      </w:r>
+      <w:r>
+        <w:rPr>
+          <w:rFonts w:ascii="David" w:hAnsi="David" w:cs="David" w:hint="cs"/>
+          <w:sz w:val="28"/>
+          <w:szCs w:val="28"/>
+          <w:rtl/>
+        </w:rPr>
+        <w:t>לעדכן את ערכי המטבעות שנמצאו בהתאם לתוצאות החיפוש.</w:t>
+      </w:r>
+    </w:p>
+    <w:p>
+      <w:pPr>
+        <w:pStyle w:val="ListParagraph"/>
+        <w:numPr>
+          <w:ilvl w:val="0"/>
+          <w:numId w:val="12"/>
+        </w:numPr>
+        <w:bidi/>
+        <w:contextualSpacing w:val="0"/>
+        <w:rPr>
+          <w:rFonts w:ascii="David" w:hAnsi="David" w:cs="David"/>
+          <w:sz w:val="28"/>
+          <w:szCs w:val="28"/>
+        </w:rPr>
+      </w:pPr>
+      <w:r>
+        <w:rPr>
+          <w:rFonts w:ascii="David" w:hAnsi="David" w:cs="David" w:hint="cs"/>
+          <w:sz w:val="28"/>
+          <w:szCs w:val="28"/>
+          <w:rtl/>
+        </w:rPr>
+        <w:t>הוספת תמיכה במטבעות נוספים.</w:t>
+      </w:r>
+    </w:p>
+    <w:p>
+      <w:pPr>
+        <w:bidi/>
+        <w:ind w:left="360"/>
+        <w:contextualSpacing w:val="0"/>
+        <w:rPr>
+          <w:rFonts w:ascii="David" w:hAnsi="David" w:cs="David"/>
+          <w:sz w:val="28"/>
+          <w:szCs w:val="28"/>
+          <w:rtl/>
+        </w:rPr>
+      </w:pPr>
+    </w:p>
+    <w:p>
+      <w:pPr>
+        <w:bidi/>
+        <w:contextualSpacing w:val="0"/>
+        <w:rPr>
+          <w:rFonts w:ascii="David" w:hAnsi="David" w:cs="David"/>
+          <w:sz w:val="28"/>
+          <w:szCs w:val="28"/>
+          <w:rtl/>
+        </w:rPr>
+      </w:pPr>
+    </w:p>
+    <w:p>
+      <w:pPr>
+        <w:bidi/>
+        <w:contextualSpacing w:val="0"/>
+        <w:rPr>
+          <w:rFonts w:ascii="David" w:hAnsi="David" w:cs="David"/>
+          <w:sz w:val="28"/>
+          <w:szCs w:val="28"/>
+          <w:rtl/>
+        </w:rPr>
+      </w:pPr>
+    </w:p>
+    <w:p>
+      <w:pPr>
+        <w:bidi/>
+        <w:contextualSpacing w:val="0"/>
+        <w:rPr>
+          <w:rFonts w:ascii="David" w:hAnsi="David" w:cs="David"/>
+          <w:sz w:val="28"/>
+          <w:szCs w:val="28"/>
+          <w:rtl/>
+        </w:rPr>
+      </w:pPr>
+    </w:p>
+    <w:p>
+      <w:pPr>
+        <w:bidi/>
+        <w:contextualSpacing w:val="0"/>
+        <w:rPr>
+          <w:rFonts w:ascii="David" w:hAnsi="David" w:cs="David"/>
+          <w:sz w:val="28"/>
+          <w:szCs w:val="28"/>
+          <w:rtl/>
+        </w:rPr>
+      </w:pPr>
+      <w:bookmarkStart w:id="0" w:name="_GoBack"/>
+      <w:bookmarkEnd w:id="0"/>
+    </w:p>
+    <w:p>
+      <w:pPr>
+        <w:bidi/>
+        <w:contextualSpacing w:val="0"/>
+        <w:jc w:val="center"/>
+        <w:rPr>
+          <w:rFonts w:ascii="David" w:hAnsi="David" w:cs="David"/>
           <w:b/>
           <w:bCs/>
           <w:sz w:val="28"/>
@@ -12446,156 +12757,6 @@
     </w:p>
     <w:p>
       <w:pPr>
-        <w:pStyle w:val="ListParagraph"/>
-        <w:numPr>
-          <w:ilvl w:val="0"/>
-          <w:numId w:val="12"/>
-        </w:numPr>
-        <w:bidi/>
-        <w:contextualSpacing w:val="0"/>
-        <w:rPr>
-          <w:rFonts w:ascii="David" w:hAnsi="David" w:cs="David"/>
-          <w:sz w:val="28"/>
-          <w:szCs w:val="28"/>
-        </w:rPr>
-      </w:pPr>
-      <w:r>
-        <w:rPr>
-          <w:rFonts w:ascii="David" w:hAnsi="David" w:cs="David" w:hint="cs"/>
-          <w:sz w:val="28"/>
-          <w:szCs w:val="28"/>
-          <w:rtl/>
-        </w:rPr>
-        <w:t>הוספת תמיכה בהצגת ערך המטבעות לפי מטבע חוץ.</w:t>
-      </w:r>
-    </w:p>
-    <w:p>
-      <w:pPr>
-        <w:pStyle w:val="ListParagraph"/>
-        <w:numPr>
-          <w:ilvl w:val="0"/>
-          <w:numId w:val="12"/>
-        </w:numPr>
-        <w:bidi/>
-        <w:contextualSpacing w:val="0"/>
-        <w:rPr>
-          <w:rFonts w:ascii="David" w:hAnsi="David" w:cs="David"/>
-          <w:sz w:val="28"/>
-          <w:szCs w:val="28"/>
-        </w:rPr>
-      </w:pPr>
-      <w:r>
-        <w:rPr>
-          <w:rFonts w:ascii="David" w:hAnsi="David" w:cs="David" w:hint="cs"/>
-          <w:sz w:val="28"/>
-          <w:szCs w:val="28"/>
-          <w:rtl/>
-        </w:rPr>
-        <w:t xml:space="preserve">הוספת </w:t>
-      </w:r>
-      <w:r>
-        <w:rPr>
-          <w:rFonts w:ascii="David" w:hAnsi="David" w:cs="David" w:hint="cs"/>
-          <w:sz w:val="28"/>
-          <w:szCs w:val="28"/>
-        </w:rPr>
-        <w:t>API</w:t>
-      </w:r>
-      <w:r>
-        <w:rPr>
-          <w:rFonts w:ascii="David" w:hAnsi="David" w:cs="David" w:hint="cs"/>
-          <w:sz w:val="28"/>
-          <w:szCs w:val="28"/>
-          <w:rtl/>
-        </w:rPr>
-        <w:t xml:space="preserve"> לאתר המאפשר לארנקים דיגיטלים </w:t>
-      </w:r>
-      <w:r>
-        <w:rPr>
-          <w:rFonts w:ascii="David" w:hAnsi="David" w:cs="David" w:hint="cs"/>
-          <w:sz w:val="28"/>
-          <w:szCs w:val="28"/>
-          <w:rtl/>
-        </w:rPr>
-        <w:t>לעדכן את ערכי המטבעות שנמצאו בהתאם לתוצאות החיפוש.</w:t>
-      </w:r>
-    </w:p>
-    <w:p>
-      <w:pPr>
-        <w:pStyle w:val="ListParagraph"/>
-        <w:numPr>
-          <w:ilvl w:val="0"/>
-          <w:numId w:val="12"/>
-        </w:numPr>
-        <w:bidi/>
-        <w:contextualSpacing w:val="0"/>
-        <w:rPr>
-          <w:rFonts w:ascii="David" w:hAnsi="David" w:cs="David"/>
-          <w:sz w:val="28"/>
-          <w:szCs w:val="28"/>
-        </w:rPr>
-      </w:pPr>
-      <w:r>
-        <w:rPr>
-          <w:rFonts w:ascii="David" w:hAnsi="David" w:cs="David" w:hint="cs"/>
-          <w:sz w:val="28"/>
-          <w:szCs w:val="28"/>
-          <w:rtl/>
-        </w:rPr>
-        <w:t>הוספת תמיכה במטבעות נוספים.</w:t>
-      </w:r>
-    </w:p>
-    <w:p>
-      <w:pPr>
-        <w:bidi/>
-        <w:ind w:left="360"/>
-        <w:contextualSpacing w:val="0"/>
-        <w:rPr>
-          <w:rFonts w:ascii="David" w:hAnsi="David" w:cs="David"/>
-          <w:sz w:val="28"/>
-          <w:szCs w:val="28"/>
-          <w:rtl/>
-        </w:rPr>
-      </w:pPr>
-    </w:p>
-    <w:p>
-      <w:pPr>
-        <w:bidi/>
-        <w:contextualSpacing w:val="0"/>
-        <w:rPr>
-          <w:rFonts w:ascii="David" w:hAnsi="David" w:cs="David"/>
-          <w:sz w:val="28"/>
-          <w:szCs w:val="28"/>
-          <w:rtl/>
-        </w:rPr>
-      </w:pPr>
-    </w:p>
-    <w:p>
-      <w:pPr>
-        <w:bidi/>
-        <w:contextualSpacing w:val="0"/>
-        <w:rPr>
-          <w:rFonts w:ascii="David" w:hAnsi="David" w:cs="David"/>
-          <w:sz w:val="28"/>
-          <w:szCs w:val="28"/>
-          <w:rtl/>
-        </w:rPr>
-      </w:pPr>
-    </w:p>
-    <w:p>
-      <w:pPr>
-        <w:bidi/>
-        <w:contextualSpacing w:val="0"/>
-        <w:rPr>
-          <w:rFonts w:ascii="David" w:hAnsi="David" w:cs="David"/>
-          <w:sz w:val="28"/>
-          <w:szCs w:val="28"/>
-          <w:rtl/>
-        </w:rPr>
-      </w:pPr>
-    </w:p>
-    <w:p>
-      <w:pPr>
         <w:bidi/>
         <w:contextualSpacing w:val="0"/>
         <w:jc w:val="center"/>
@@ -12609,24 +12770,6 @@
           <w:rtl/>
         </w:rPr>
       </w:pPr>
-    </w:p>
-    <w:p>
-      <w:pPr>
-        <w:bidi/>
-        <w:contextualSpacing w:val="0"/>
-        <w:jc w:val="center"/>
-        <w:rPr>
-          <w:rFonts w:ascii="David" w:hAnsi="David" w:cs="David"/>
-          <w:b/>
-          <w:bCs/>
-          <w:sz w:val="28"/>
-          <w:szCs w:val="28"/>
-          <w:u w:val="single"/>
-          <w:rtl/>
-        </w:rPr>
-      </w:pPr>
-      <w:bookmarkStart w:id="0" w:name="_GoBack"/>
-      <w:bookmarkEnd w:id="0"/>
       <w:r>
         <w:rPr>
           <w:rFonts w:ascii="David" w:hAnsi="David" w:cs="David" w:hint="cs"/>
@@ -12678,7 +12821,17 @@
           <w:i/>
           <w:iCs/>
         </w:rPr>
-        <w:t>Bitcoin and Cryptocurrency Technologies</w:t>
+        <w:t xml:space="preserve">Bitcoin and Cryptocurrency </w:t>
+      </w:r>
+      <w:proofErr w:type="gramStart"/>
+      <w:r>
+        <w:rPr>
+          <w:b/>
+          <w:bCs/>
+          <w:i/>
+          <w:iCs/>
+        </w:rPr>
+        <w:t>Technologies</w:t>
       </w:r>
       <w:r>
         <w:rPr>
@@ -12700,6 +12853,7 @@
         </w:rPr>
         <w:t>,</w:t>
       </w:r>
+      <w:proofErr w:type="gramEnd"/>
       <w:r>
         <w:rPr>
           <w:b/>
@@ -12761,7 +12915,55 @@
           <w:i/>
           <w:iCs/>
         </w:rPr>
-        <w:t>By Narayanan, Bonneau, Felten, Miller and Goldfeder.</w:t>
+        <w:t xml:space="preserve">By Narayanan, </w:t>
+      </w:r>
+      <w:proofErr w:type="spellStart"/>
+      <w:r>
+        <w:rPr>
+          <w:i/>
+          <w:iCs/>
+        </w:rPr>
+        <w:t>Bonneau</w:t>
+      </w:r>
+      <w:proofErr w:type="spellEnd"/>
+      <w:r>
+        <w:rPr>
+          <w:i/>
+          <w:iCs/>
+        </w:rPr>
+        <w:t xml:space="preserve">, </w:t>
+      </w:r>
+      <w:proofErr w:type="spellStart"/>
+      <w:r>
+        <w:rPr>
+          <w:i/>
+          <w:iCs/>
+        </w:rPr>
+        <w:t>Felten</w:t>
+      </w:r>
+      <w:proofErr w:type="spellEnd"/>
+      <w:r>
+        <w:rPr>
+          <w:i/>
+          <w:iCs/>
+        </w:rPr>
+        <w:t xml:space="preserve">, Miller and </w:t>
+      </w:r>
+      <w:proofErr w:type="spellStart"/>
+      <w:r>
+        <w:rPr>
+          <w:i/>
+          <w:iCs/>
+        </w:rPr>
+        <w:t>Goldfeder</w:t>
+      </w:r>
+      <w:proofErr w:type="spellEnd"/>
+      <w:r>
+        <w:rPr>
+          <w:i/>
+          <w:iCs/>
+        </w:rPr>
+        <w:t>.</w:t>
       </w:r>
     </w:p>
     <w:p>
@@ -12807,8 +13009,9 @@
           <w:sz w:val="22"/>
           <w:szCs w:val="22"/>
         </w:rPr>
-        <w:t>Coin Market Cap</w:t>
-      </w:r>
+        <w:t xml:space="preserve">Coin Market </w:t>
+      </w:r>
+      <w:proofErr w:type="gramStart"/>
       <w:r>
         <w:rPr>
           <w:b/>
@@ -12818,6 +13021,17 @@
           <w:sz w:val="22"/>
           <w:szCs w:val="22"/>
         </w:rPr>
+        <w:t>Cap</w:t>
+      </w:r>
+      <w:r>
+        <w:rPr>
+          <w:b/>
+          <w:bCs/>
+          <w:i/>
+          <w:iCs/>
+          <w:sz w:val="22"/>
+          <w:szCs w:val="22"/>
+        </w:rPr>
         <w:t xml:space="preserve"> </w:t>
       </w:r>
       <w:r>
@@ -12831,6 +13045,7 @@
         </w:rPr>
         <w:t>,</w:t>
       </w:r>
+      <w:proofErr w:type="gramEnd"/>
       <w:r>
         <w:rPr>
           <w:rFonts w:asciiTheme="minorHAnsi" w:hAnsiTheme="minorHAnsi" w:cstheme="minorBidi"/>
@@ -12911,6 +13126,8 @@
           <w:szCs w:val="28"/>
         </w:rPr>
       </w:pPr>
+      <w:proofErr w:type="spellStart"/>
+      <w:proofErr w:type="gramStart"/>
       <w:r>
         <w:rPr>
           <w:b/>
@@ -12918,7 +13135,17 @@
           <w:i/>
           <w:iCs/>
         </w:rPr>
-        <w:t xml:space="preserve">BlockChain </w:t>
+        <w:t>BlockChain</w:t>
+      </w:r>
+      <w:proofErr w:type="spellEnd"/>
+      <w:r>
+        <w:rPr>
+          <w:b/>
+          <w:bCs/>
+          <w:i/>
+          <w:iCs/>
+        </w:rPr>
+        <w:t xml:space="preserve"> </w:t>
       </w:r>
       <w:r>
         <w:rPr>
@@ -12929,7 +13156,19 @@
           <w:sz w:val="28"/>
           <w:szCs w:val="28"/>
         </w:rPr>
-        <w:t xml:space="preserve">, </w:t>
+        <w:t>,</w:t>
+      </w:r>
+      <w:proofErr w:type="gramEnd"/>
+      <w:r>
+        <w:rPr>
+          <w:rFonts w:asciiTheme="minorHAnsi" w:hAnsiTheme="minorHAnsi" w:cstheme="minorBidi"/>
+          <w:b/>
+          <w:bCs/>
+          <w:color w:val="0A0A0A"/>
+          <w:sz w:val="28"/>
+          <w:szCs w:val="28"/>
+        </w:rPr>
+        <w:t xml:space="preserve"> </w:t>
       </w:r>
       <w:r>
         <w:rPr>
@@ -13021,6 +13260,8 @@
           <w:szCs w:val="28"/>
         </w:rPr>
       </w:pPr>
+      <w:proofErr w:type="spellStart"/>
+      <w:proofErr w:type="gramStart"/>
       <w:r>
         <w:rPr>
           <w:b/>
@@ -13030,7 +13271,19 @@
           <w:sz w:val="22"/>
           <w:szCs w:val="22"/>
         </w:rPr>
-        <w:t xml:space="preserve">CryptoPotato </w:t>
+        <w:t>CryptoPotato</w:t>
+      </w:r>
+      <w:proofErr w:type="spellEnd"/>
+      <w:r>
+        <w:rPr>
+          <w:b/>
+          <w:bCs/>
+          <w:i/>
+          <w:iCs/>
+          <w:sz w:val="22"/>
+          <w:szCs w:val="22"/>
+        </w:rPr>
+        <w:t xml:space="preserve"> </w:t>
       </w:r>
       <w:r>
         <w:rPr>
@@ -13043,6 +13296,7 @@
         </w:rPr>
         <w:t>,</w:t>
       </w:r>
+      <w:proofErr w:type="gramEnd"/>
       <w:r>
         <w:rPr>
           <w:rFonts w:ascii="Segoe UI" w:hAnsi="Segoe UI" w:cstheme="minorBidi"/>
@@ -13167,6 +13421,7 @@
           <w:szCs w:val="28"/>
         </w:rPr>
       </w:pPr>
+      <w:proofErr w:type="gramStart"/>
       <w:r>
         <w:rPr>
           <w:b/>
@@ -13194,6 +13449,7 @@
         </w:rPr>
         <w:t>,</w:t>
       </w:r>
+      <w:proofErr w:type="gramEnd"/>
       <w:r>
         <w:rPr>
           <w:i/>
@@ -16283,7 +16539,7 @@
 </file>
 
 <file path=customXml/itemProps1.xml><?xml version="1.0" encoding="utf-8"?>
-<ds:datastoreItem xmlns:ds="http://schemas.openxmlformats.org/officeDocument/2006/customXml" ds:itemID="{47786DAC-7950-43C1-AFE4-F415363565F9}">
+<ds:datastoreItem xmlns:ds="http://schemas.openxmlformats.org/officeDocument/2006/customXml" ds:itemID="{28598F71-3D7E-4ABB-BB2A-6B47D976AD68}">
   <ds:schemaRefs>
     <ds:schemaRef ds:uri="http://schemas.openxmlformats.org/officeDocument/2006/bibliography"/>
   </ds:schemaRefs>

</xml_diff>